<commit_message>
purchase order version 2
</commit_message>
<xml_diff>
--- a/database changes/ALTER TABLE purchase order component.docx
+++ b/database changes/ALTER TABLE purchase order component.docx
@@ -203,7 +203,6 @@
         </w:rPr>
         <w:t xml:space="preserve"> </w:t>
       </w:r>
-      <w:proofErr w:type="gramStart"/>
       <w:r>
         <w:rPr>
           <w:rFonts w:ascii="Courier New" w:hAnsi="Courier New" w:cs="Courier New"/>
@@ -226,7 +225,6 @@
         </w:rPr>
         <w:t>(</w:t>
       </w:r>
-      <w:proofErr w:type="gramEnd"/>
       <w:r>
         <w:rPr>
           <w:rFonts w:ascii="Courier New" w:hAnsi="Courier New" w:cs="Courier New"/>
@@ -668,7 +666,6 @@
         </w:rPr>
         <w:t xml:space="preserve"> </w:t>
       </w:r>
-      <w:proofErr w:type="gramStart"/>
       <w:r>
         <w:rPr>
           <w:rFonts w:ascii="Courier New" w:hAnsi="Courier New" w:cs="Courier New"/>
@@ -691,7 +688,6 @@
         </w:rPr>
         <w:t>(</w:t>
       </w:r>
-      <w:proofErr w:type="gramEnd"/>
       <w:r>
         <w:rPr>
           <w:rFonts w:ascii="Courier New" w:hAnsi="Courier New" w:cs="Courier New"/>
@@ -1091,7 +1087,6 @@
         </w:rPr>
         <w:t xml:space="preserve"> </w:t>
       </w:r>
-      <w:proofErr w:type="gramStart"/>
       <w:r>
         <w:rPr>
           <w:rFonts w:ascii="Courier New" w:hAnsi="Courier New" w:cs="Courier New"/>
@@ -1114,7 +1109,6 @@
         </w:rPr>
         <w:t>(</w:t>
       </w:r>
-      <w:proofErr w:type="gramEnd"/>
       <w:r>
         <w:rPr>
           <w:rFonts w:ascii="Courier New" w:hAnsi="Courier New" w:cs="Courier New"/>
@@ -1498,7 +1492,6 @@
         </w:rPr>
         <w:t xml:space="preserve"> </w:t>
       </w:r>
-      <w:proofErr w:type="gramStart"/>
       <w:r>
         <w:rPr>
           <w:rFonts w:ascii="Courier New" w:hAnsi="Courier New" w:cs="Courier New"/>
@@ -1521,7 +1514,6 @@
         </w:rPr>
         <w:t>(</w:t>
       </w:r>
-      <w:proofErr w:type="gramEnd"/>
       <w:r>
         <w:rPr>
           <w:rFonts w:ascii="Courier New" w:hAnsi="Courier New" w:cs="Courier New"/>
@@ -2344,6 +2336,162 @@
           <w:lang w:val="en-US"/>
         </w:rPr>
         <w:t>;</w:t>
+      </w:r>
+    </w:p>
+    <w:p/>
+    <w:p>
+      <w:pPr>
+        <w:autoSpaceDE w:val="0"/>
+        <w:autoSpaceDN w:val="0"/>
+        <w:adjustRightInd w:val="0"/>
+        <w:spacing w:after="0" w:line="240" w:lineRule="auto"/>
+        <w:rPr>
+          <w:rFonts w:ascii="Courier New" w:hAnsi="Courier New" w:cs="Courier New"/>
+          <w:color w:val="008000"/>
+          <w:sz w:val="20"/>
+          <w:szCs w:val="20"/>
+          <w:lang w:val="en-US"/>
+        </w:rPr>
+      </w:pPr>
+      <w:r>
+        <w:rPr>
+          <w:rFonts w:ascii="Courier New" w:hAnsi="Courier New" w:cs="Courier New"/>
+          <w:b/>
+          <w:bCs/>
+          <w:color w:val="0000FF"/>
+          <w:sz w:val="20"/>
+          <w:szCs w:val="20"/>
+          <w:lang w:val="en-US"/>
+        </w:rPr>
+        <w:t>UPDATE</w:t>
+      </w:r>
+      <w:r>
+        <w:rPr>
+          <w:rFonts w:ascii="Courier New" w:hAnsi="Courier New" w:cs="Courier New"/>
+          <w:color w:val="000000"/>
+          <w:sz w:val="20"/>
+          <w:szCs w:val="20"/>
+          <w:lang w:val="en-US"/>
+        </w:rPr>
+        <w:t xml:space="preserve"> </w:t>
+      </w:r>
+      <w:proofErr w:type="spellStart"/>
+      <w:r>
+        <w:rPr>
+          <w:rFonts w:ascii="Courier New" w:hAnsi="Courier New" w:cs="Courier New"/>
+          <w:color w:val="FF00FF"/>
+          <w:sz w:val="20"/>
+          <w:szCs w:val="20"/>
+          <w:lang w:val="en-US"/>
+        </w:rPr>
+        <w:t>teves_purchase_order_payment_details</w:t>
+      </w:r>
+      <w:proofErr w:type="spellEnd"/>
+      <w:r>
+        <w:rPr>
+          <w:rFonts w:ascii="Courier New" w:hAnsi="Courier New" w:cs="Courier New"/>
+          <w:color w:val="000000"/>
+          <w:sz w:val="20"/>
+          <w:szCs w:val="20"/>
+          <w:lang w:val="en-US"/>
+        </w:rPr>
+        <w:t xml:space="preserve"> </w:t>
+      </w:r>
+      <w:r>
+        <w:rPr>
+          <w:rFonts w:ascii="Courier New" w:hAnsi="Courier New" w:cs="Courier New"/>
+          <w:b/>
+          <w:bCs/>
+          <w:color w:val="0000FF"/>
+          <w:sz w:val="20"/>
+          <w:szCs w:val="20"/>
+          <w:lang w:val="en-US"/>
+        </w:rPr>
+        <w:t>SET</w:t>
+      </w:r>
+      <w:r>
+        <w:rPr>
+          <w:rFonts w:ascii="Courier New" w:hAnsi="Courier New" w:cs="Courier New"/>
+          <w:color w:val="000000"/>
+          <w:sz w:val="20"/>
+          <w:szCs w:val="20"/>
+          <w:lang w:val="en-US"/>
+        </w:rPr>
+        <w:t xml:space="preserve"> </w:t>
+      </w:r>
+      <w:r>
+        <w:rPr>
+          <w:rFonts w:ascii="Courier New" w:hAnsi="Courier New" w:cs="Courier New"/>
+          <w:color w:val="808000"/>
+          <w:sz w:val="20"/>
+          <w:szCs w:val="20"/>
+          <w:lang w:val="en-US"/>
+        </w:rPr>
+        <w:t>image_reference</w:t>
+      </w:r>
+      <w:r>
+        <w:rPr>
+          <w:rFonts w:ascii="Courier New" w:hAnsi="Courier New" w:cs="Courier New"/>
+          <w:color w:val="0000FF"/>
+          <w:sz w:val="20"/>
+          <w:szCs w:val="20"/>
+          <w:lang w:val="en-US"/>
+        </w:rPr>
+        <w:t>=</w:t>
+      </w:r>
+      <w:r>
+        <w:rPr>
+          <w:rFonts w:ascii="Courier New" w:hAnsi="Courier New" w:cs="Courier New"/>
+          <w:color w:val="008000"/>
+          <w:sz w:val="20"/>
+          <w:szCs w:val="20"/>
+          <w:lang w:val="en-US"/>
+        </w:rPr>
+        <w:t>'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</w:t>
+      </w:r>
+      <w:r>
+        <w:rPr>
+          <w:rFonts w:ascii="Courier New" w:hAnsi="Courier New" w:cs="Courier New"/>
+          <w:color w:val="008000"/>
+          <w:sz w:val="20"/>
+          <w:szCs w:val="20"/>
+          <w:lang w:val="en-US"/>
+        </w:rPr>
+        <w:lastRenderedPageBreak/>
+        <w:t>CAKICAgICAgICAgICAgICAgICAgICAgICAgICAgICAgICAgICAgICAgICAgICAgICAgICAgICAgICAgICAgICAgICAgICAgICAgICAgICAgICAgICAgICAgICAgICAgICAgICAgIAogICAgICAgICAgICAgICAgICAgICAgICAgICAgICAgICAgICAgICAgICAgICAgICAgICAgICAgICAgICAgICAgICAgICAgICAgICAgICAgICAgICAgICAgICAgICAgICAgICAgCiAgICAgICAgICAgICAgICAgICAgICAgICAgICAgICAgICAgICAgICAgICAgICAgICAgICAgICAgICAgICAgICAgICAgICAgICAgICAgICAgICAgICAgICAgICAgICAgICAgICAKICAgICAgICAgICAgICAgICAgICAgICAgICAgICAgICAgICAgICAgICAgICAgICAgICAgICAgICAgICAgICAgICAgICAgICAgICAgICAgICAgICAgICAgICAgICAgICAgICAgIAogICAgICAgICAgICAgICAgICAgICAgICAgICAgICAgICAgICAgICAgICAgICAgICAgICAgICAgICAgICAgICAgICAgICAgICAgICAgICAgICAgICAgICAgICAgICAgICAgICAgCiAgICAgICAgICAgICAgICAgICAgICAgICAgICAgICAgICAgICAgICAgICAgICAgICAgICAgICAgICAgICAgICAgICAgICAgICAgICAgICAgICAgICAgICAgICAgICAgICAgICAKICAgICAgICAgICAgICAgICAgICAgICAgICAgICAgICAgICAgICAgICAgICAgICAgICAgICAgICAgICAgICAgICAgICAgICAgICAgICAgICAgICAgICAgICAgICAgICAgICAgIAogICAgICAgICAgICAgICAgICAgICAgICAgICAgICAgICAgICAgICAgICAgICAgICAgICAgICAgICAgICAgICAgICAgICAgICAgICAgICAgICAgICAgICAgICAgICAgICAgICAgCiAgICAgICAgICAgICAgICAgICAgICAgICAgICAgICAgICAgICAgICAgICAgICAgICAgICAgICAgICAgICAgICAgICAgICAgICAgICAgICAgICAgICAgICAgICAgICAgICAgICAKICAgICAgICAgICAgICAgICAgICAgICAgICAgICAgICAgICAgICAgICAgICAgICAgICAgICAgICAgICAgICAgICAgICAgICAgICAgICAgICAgICAgICAgICAgICAgICAgICAgIAogICAgICAgICAgICAgICAgICAgICAgICAgICAgICAgICAgICAgICAgICAgICAgICAgICAgICAgICAgICAgICAgICAgICAgICAgICAgICAgICAgICAgICAgICAgICAgICAgICAgCiAgICAgICAgICAgICAgICAgICAgICAgICAgICAgICAgICAgICAgICAgICAgICAgICAgICAgICAgICAgICAgICAgICAgICAgICAgICAgICAgICAgICAgICAgICAgICAgICAgICAKICAgICAgICAgICAgICAgICAgICAgICAgICAgICAgICAgICAgICAgICAgICAgICAgICAgICAgICAgICAgICAgICAgICAgICAgICAgICAgICAgICAgICAgICAgICAgICAgICAgIAogICAgICAgICAgICAgICAgICAgICAgICAgICAgICAgICAgICAgICAgICAgICAgICAgICAgICAgICAgICAgICAgICAgICAgICAgICAgICAgICAgICAgICAgICAgICAgICAgICAgCiAgICAgICAgICAgICAgICAgICAgICAgICAgICAgICAgICAgICAgICAgICAgICAgICAgICAgICAgICAgICAgICAgICAgICAgICAgICAgICAgICAgICAgICAgICAgICAgICAgICAKICAgICAgICAgICAgICAgICAgICAgICAgICAgICAgICAgICAgICAgICAgICAgICAgICAgICAgICAgICAgICAgICAgICAgICAgICAgICAgICAgICAgICAgICAgICAgICAgICAgIAo8P3hwYWNrZXQgZW5kPSd3Jz8+/9sAQwAFAwQEBAMFBAQEBQUFBgcMCAcHBwcPCwsJDBEPEhIRDxERExYcFxMUGhURERghGBodHR8fHxMXIiQiHiQcHh8e/9sAQwEFBQUHBgcOCAgOHhQRFB4eHh4eHh4eHh4eHh4eHh4eHh4eHh4eHh4eHh4eHh4eHh4eHh4eHh4eHh4eHh4eHh4e/8AAEQgBaAHgAwERAAIRAQMRAf/EABwAAQACAwEBAQAAAAAAAAAAAAABCAQFBgcDAv/EAE4QAAEDAgIEBw0FBQcBCQAAAAABAgMEBQYRByExQQgSE1FhdJEXIjI1N1NVcYGUsrPRFCNCobEVNlJidTM4Q3KCwcJzJVRjZZKTovDx/8QAFAEBAAAAAAAAAAAAAAAAAAAAAP/EABQRAQAAAAAAAAAAAAAAAAAAAAD/2gAMAwEAAhEDEQA/ALbgQAAAAAAAAAAAAAAAAAAAAAAAAAAAAAAAAAAAAAAAAAAAAAAAAAAAAAAAAAAAAAAAAAAAJQABAAAAAAAAAAAAAAAAAAAAAAAAAAAAAAAAAAAAAAAAAAAAAAAAAAAAAAAAAAAAAAAAAAAAlAAEAAAAAAAAAAAAAAAAAAAAAAAAAAAAAAAAAAAAAAAAAAAAAAAAAAAAAAAAAAAAAAAAAAACUAAQAAAAAAAAAAAAAAAAAAAAAAAAAAAAAAAAAAAAAAAAAAAAAAAAAAAAAAAAAAAAAAAAAAAJQABAAAAAAAAAAAAAAAAAAAAAAAAAAAAAAAAAAAAAAAAAAAAAAAAAAAAAAAAAAAAAAAAAAAAlAAEAAAAAAAAAAAAAAAAAAAAAAAAAAAAAAAAAAAAAAAAAAAAAAAAAAAAAAAAAAAAAAAAAAACUAAQAAAAAAAAAAAAAAAAAAAAAAAAAAAAAAAAAAAAAAAAAAAAAAAAAAAAAAAAAAAAAAAAAAAJQABAAAAAAAAAAAAAAAAAAAAAAAAAAAAAAAAAAAAAAAAAAAAAAAAAAAAAAAAAAAAAAAAAAAAlAAEAAAAAAAAAAAAAAAAAAAAAAAAAAAAAAAAAAAAAAAAAAAAAAAAAAAAAAAAAAAAAAAAAAACUAAQAAAAAAAAAAAAAAAAAAAAAAAAAAAAAAAAAAAAAAAAAAAAAAAAAAAAAAAAAAAAAAAAAAAJQABAAAAAAAAAAAAAAAAAAAAAAAAAAAAAAAAAAAAAAAAAAAAAAAAAAAAAAAAAAAAAAAAAAAAlAAEAAAAAAAAAAAAAAAAOG0vY+jwXa4o6WKOoutYi/Z43+AxqbZHIm1M9SJvX1KB4Y3E+kzEEslVSXHENU1HZO+xNekbF5so0yT1Afrl9K3nMY9k4Dl9K3nMY9k4Dl9K3nMY9k4Dl9K3nMY9k4Dl9K3nMY9k4Dl9K3nMY9k4Dl9K3nMY9k4Dl9K3nMY9k4Dl9K3nMY9k4Dl9K3nMY9k4Dl9K3nMY9k4Dl9K3nMY9k4Dl9K3nMY9k4Dl9K3nMY9k4Dl9K3nMY9k4Dl9K3nMY9k4Dl9K3nMY9k4Dl9K3nMY9k4Dl9K3nMY9k4Dl9K3nMY9k4Dl9K3nMY9k4Dl9K3nMY9k4Dl9K3nMY9k4Dl9K3nMY9k4Dl9K3nMY9k4Dl9K3nMY9k4H5XE+kvD8sdVV3HENKiuyb9ta9Y3rzZSJkvqA9z0Q4+jxpa5o6qKOnutHxftEbPAe1dkjUXYmepU3L60A7kAAAAAAAAAAAAAAABKAAIAAAAAAAAAAAAAAAAVo4Sk0jtJEjHOVWxW+FGJzZo5V/NQLBYNo6e3YStVHRxpDBHRxKjW6tasRVVelVVVVQNtmvOvaAzXnXtAZrzr2gM1517QGa869oDNede0BmvOvaAzXnXtAZrzr2gM1517QGa869oDNede0BmvOvaAzXnXtAZrzr2gM1517QGa869oDNede0BmvOvaAzXnXtAZrzr2gM1517QGa869oDNede0BmvOvaAzXnXtA1OMaKmuOE7rR1kaTQSUcubXa9aMVUVOlFRFRQK+8GuWRukhjGuVGy2+ZHpz5I1U/NALLgAAAAAAAAAAAAAAAJQABAAAAAAAAAAAAAAAACsvCR8pdT1CD4XAWNw/4gtvU4fltAzQAAAAAAAAAAAAAAAAAAAAAAAAAAAAAGFfvENx6nN8twFcuDb5SqfqE/woBZoAAAAAAAAAAAAAAABKAAIAAAAAAAAAAAAAAAAVl4SPlLqeoQfC4CxuH/</w:t>
+      </w:r>
+      <w:r>
+        <w:rPr>
+          <w:rFonts w:ascii="Courier New" w:hAnsi="Courier New" w:cs="Courier New"/>
+          <w:color w:val="008000"/>
+          <w:sz w:val="20"/>
+          <w:szCs w:val="20"/>
+          <w:lang w:val="en-US"/>
+        </w:rPr>
+        <w:lastRenderedPageBreak/>
+        <w:t>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</w:t>
+      </w:r>
+      <w:r>
+        <w:rPr>
+          <w:rFonts w:ascii="Courier New" w:hAnsi="Courier New" w:cs="Courier New"/>
+          <w:color w:val="008000"/>
+          <w:sz w:val="20"/>
+          <w:szCs w:val="20"/>
+          <w:lang w:val="en-US"/>
+        </w:rPr>
+        <w:lastRenderedPageBreak/>
+        <w:t>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</w:t>
+      </w:r>
+      <w:r>
+        <w:rPr>
+          <w:rFonts w:ascii="Courier New" w:hAnsi="Courier New" w:cs="Courier New"/>
+          <w:color w:val="008000"/>
+          <w:sz w:val="20"/>
+          <w:szCs w:val="20"/>
+          <w:lang w:val="en-US"/>
+        </w:rPr>
+        <w:lastRenderedPageBreak/>
+        <w:t>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'</w:t>
       </w:r>
     </w:p>
     <w:p>

</xml_diff>